<commit_message>
fixed a dumb error in summary stat table
</commit_message>
<xml_diff>
--- a/part2_exploratory_analysis/write-ups/Data merging cleaning basic analysis writeup.docx
+++ b/part2_exploratory_analysis/write-ups/Data merging cleaning basic analysis writeup.docx
@@ -283,15 +283,7 @@
     <w:p/>
     <w:p>
       <w:r>
-        <w:t xml:space="preserve">We ended up with two final datasets, to be used in separate analyses. The first dataset, </w:t>
-      </w:r>
-      <w:proofErr w:type="spellStart"/>
-      <w:r>
-        <w:t>PoldataSPIndustries</w:t>
-      </w:r>
-      <w:proofErr w:type="spellEnd"/>
-      <w:r>
-        <w:t>, consists of</w:t>
+        <w:t>We ended up with two final datasets, to be used in separate analyses. The first dataset, PoldataSPIndustries, consists of</w:t>
       </w:r>
       <w:r>
         <w:t>, for each candidate/year/industry level observation from every election cycle from 2004-2014,</w:t>
@@ -300,47 +292,7 @@
         <w:t xml:space="preserve"> </w:t>
       </w:r>
       <w:r>
-        <w:t>the candidate’s political party (party); campaign contribution amount (amount) and percentage of total contributions (</w:t>
-      </w:r>
-      <w:proofErr w:type="spellStart"/>
-      <w:r>
-        <w:t>industrypercent</w:t>
-      </w:r>
-      <w:proofErr w:type="spellEnd"/>
-      <w:r>
-        <w:t>) that come from the industry; total campaign contributions (</w:t>
-      </w:r>
-      <w:proofErr w:type="spellStart"/>
-      <w:r>
-        <w:t>candtotal</w:t>
-      </w:r>
-      <w:proofErr w:type="spellEnd"/>
-      <w:r>
-        <w:t>); incumbent status (incumbent); number of votes received (votes) and percentage of votes received (percent; number of votes divided by total votes cast in the race); election winner status (winner); a variable illustrating how the industry’s contribution to the candidate compares to the amounts contributed by other industries (</w:t>
-      </w:r>
-      <w:proofErr w:type="spellStart"/>
-      <w:r>
-        <w:t>indrank</w:t>
-      </w:r>
-      <w:proofErr w:type="spellEnd"/>
-      <w:r>
-        <w:t>), the total amount of funding all of the candidates in the race received (</w:t>
-      </w:r>
-      <w:proofErr w:type="spellStart"/>
-      <w:r>
-        <w:t>racetotal</w:t>
-      </w:r>
-      <w:proofErr w:type="spellEnd"/>
-      <w:r>
-        <w:t>), and the percentage of the total race funding that the industry gave to the candidate (</w:t>
-      </w:r>
-      <w:proofErr w:type="spellStart"/>
-      <w:r>
-        <w:t>racefundperc</w:t>
-      </w:r>
-      <w:proofErr w:type="spellEnd"/>
-      <w:r>
-        <w:t xml:space="preserve">).  </w:t>
+        <w:t xml:space="preserve">the candidate’s political party (party); campaign contribution amount (amount) and percentage of total contributions (industrypercent) that come from the industry; total campaign contributions (candtotal); incumbent status (incumbent); number of votes received (votes) and percentage of votes received (percent; number of votes divided by total votes cast in the race); election winner status (winner); a variable illustrating how the industry’s contribution to the candidate compares to the amounts contributed by other industries (indrank), the total amount of funding all of the candidates in the race received (racetotal), and the percentage of the total race funding that the industry gave to the candidate (racefundperc).  </w:t>
       </w:r>
     </w:p>
     <w:p>
@@ -371,15 +323,7 @@
         <w:footnoteReference w:id="1"/>
       </w:r>
       <w:r>
-        <w:t xml:space="preserve">, based off of descriptions of the </w:t>
-      </w:r>
-      <w:proofErr w:type="spellStart"/>
-      <w:r>
-        <w:t>OpenSecrets</w:t>
-      </w:r>
-      <w:proofErr w:type="spellEnd"/>
-      <w:r>
-        <w:t xml:space="preserve"> industries found on OpenSecrets.org</w:t>
+        <w:t>, based off of descriptions of the OpenSecrets industries found on OpenSecrets.org</w:t>
       </w:r>
       <w:r>
         <w:rPr>
@@ -400,23 +344,7 @@
         <w:t>ndustries which did not fit into an S&amp;P sector were sorted into 3 additional categories; not for profit, not publicl</w:t>
       </w:r>
       <w:r>
-        <w:t xml:space="preserve">y traded, and other. After sorting the </w:t>
-      </w:r>
-      <w:proofErr w:type="spellStart"/>
-      <w:r>
-        <w:t>OpenSecrets</w:t>
-      </w:r>
-      <w:proofErr w:type="spellEnd"/>
-      <w:r>
-        <w:t xml:space="preserve"> industries into S&amp;P sectors, we collapsed the dataset on S&amp;P sector, adding up the contribution amounts from the </w:t>
-      </w:r>
-      <w:proofErr w:type="spellStart"/>
-      <w:r>
-        <w:t>OpenSecrets</w:t>
-      </w:r>
-      <w:proofErr w:type="spellEnd"/>
-      <w:r>
-        <w:t xml:space="preserve"> industries </w:t>
+        <w:t xml:space="preserve">y traded, and other. After sorting the OpenSecrets industries into S&amp;P sectors, we collapsed the dataset on S&amp;P sector, adding up the contribution amounts from the OpenSecrets industries </w:t>
       </w:r>
       <w:r>
         <w:t xml:space="preserve">contained in </w:t>
@@ -431,24 +359,11 @@
     <w:p/>
     <w:p>
       <w:r>
-        <w:t xml:space="preserve">The second dataset, </w:t>
-      </w:r>
-      <w:proofErr w:type="spellStart"/>
-      <w:r>
-        <w:t>Poldat</w:t>
+        <w:t>The second dataset, Poldat</w:t>
       </w:r>
       <w:r>
-        <w:t>aSPIndustriesStockData</w:t>
+        <w:t>aSPIndustriesStockData, in addition to all of the data in PoldataSPIndustries</w:t>
       </w:r>
-      <w:proofErr w:type="spellEnd"/>
-      <w:r>
-        <w:t xml:space="preserve">, in addition to all of the data in </w:t>
-      </w:r>
-      <w:proofErr w:type="spellStart"/>
-      <w:r>
-        <w:t>PoldataSPIndustries</w:t>
-      </w:r>
-      <w:proofErr w:type="spellEnd"/>
       <w:r>
         <w:t xml:space="preserve">, </w:t>
       </w:r>
@@ -471,15 +386,7 @@
         <w:t>S&amp;P</w:t>
       </w:r>
       <w:r>
-        <w:t xml:space="preserve"> 500, for each election cycle from 2004-2012 (</w:t>
-      </w:r>
-      <w:proofErr w:type="spellStart"/>
-      <w:r>
-        <w:t>yrpercentchange</w:t>
-      </w:r>
-      <w:proofErr w:type="spellEnd"/>
-      <w:r>
-        <w:t xml:space="preserve">). We </w:t>
+        <w:t xml:space="preserve"> 500, for each election cycle from 2004-2012 (yrpercentchange). We </w:t>
       </w:r>
       <w:r>
         <w:t xml:space="preserve">calculated </w:t>
@@ -491,18 +398,10 @@
         <w:t>averaging the change in the adjusted closing price</w:t>
       </w:r>
       <w:r>
-        <w:t xml:space="preserve"> (variable </w:t>
-      </w:r>
-      <w:proofErr w:type="spellStart"/>
-      <w:r>
-        <w:t>adjcl</w:t>
+        <w:t xml:space="preserve"> (variable adjcl</w:t>
       </w:r>
       <w:r>
-        <w:t>se</w:t>
-      </w:r>
-      <w:proofErr w:type="spellEnd"/>
-      <w:r>
-        <w:t>)</w:t>
+        <w:t>se)</w:t>
       </w:r>
       <w:r>
         <w:t xml:space="preserve"> of</w:t>
@@ -619,15 +518,7 @@
         </w:rPr>
       </w:pPr>
       <w:r>
-        <w:t xml:space="preserve">The </w:t>
-      </w:r>
-      <w:proofErr w:type="spellStart"/>
-      <w:r>
-        <w:t>PoldataSPIndustries</w:t>
-      </w:r>
-      <w:proofErr w:type="spellEnd"/>
-      <w:r>
-        <w:t xml:space="preserve"> </w:t>
+        <w:t xml:space="preserve">The PoldataSPIndustries </w:t>
       </w:r>
       <w:r>
         <w:rPr>
@@ -686,13 +577,8 @@
       <w:r>
         <w:t xml:space="preserve">The </w:t>
       </w:r>
-      <w:proofErr w:type="spellStart"/>
       <w:r>
-        <w:t>PoldataSPIndustriesStockData</w:t>
-      </w:r>
-      <w:proofErr w:type="spellEnd"/>
-      <w:r>
-        <w:t xml:space="preserve"> </w:t>
+        <w:t xml:space="preserve">PoldataSPIndustriesStockData </w:t>
       </w:r>
       <w:r>
         <w:t>dataset</w:t>
@@ -722,35 +608,13 @@
         <w:rPr>
           <w:rFonts w:ascii="Calibri" w:hAnsi="Calibri" w:cs="Helvetica"/>
         </w:rPr>
-        <w:t xml:space="preserve">. It has fewer observations because we didn’t have stock market data for the 2014 election cycle, and because three of the industries into which we sorted the </w:t>
-      </w:r>
-      <w:proofErr w:type="spellStart"/>
-      <w:r>
-        <w:rPr>
-          <w:rFonts w:ascii="Calibri" w:hAnsi="Calibri" w:cs="Helvetica"/>
-        </w:rPr>
-        <w:t>OpenSecrets</w:t>
-      </w:r>
-      <w:proofErr w:type="spellEnd"/>
-      <w:r>
-        <w:rPr>
-          <w:rFonts w:ascii="Calibri" w:hAnsi="Calibri" w:cs="Helvetica"/>
-        </w:rPr>
-        <w:t xml:space="preserve"> industries; not for profit, not publicly traded, and other; are not represented in the stock market. The average contribution amount per industry was $70,380, and the standard deviation was about $180,000. Total contributions per candidate averaged $859,300, with standard deviation of $1.3M. The average number of votes was 206,700, and the analysis revealed that we still had a significant number of NA observations in the votes variable. Total race funds averaged nearly $1.7M, with standard deviation $2.5M. With regard to the new variables from the stock market data, the average adjusted closing value was 2773, and the average year percent change was 28%. </w:t>
+        <w:t xml:space="preserve">. It has fewer observations because we didn’t have stock market data for the 2014 election cycle, and because three of the industries into which we sorted the OpenSecrets industries; not for profit, not publicly traded, and other; are not represented in the stock market. The average contribution amount per industry was $70,380, and the standard deviation was about $180,000. Total contributions per candidate averaged $859,300, with standard deviation of $1.3M. The average number of votes was 206,700, and the analysis revealed that we still had a significant number of NA observations in the votes variable. Total race funds averaged nearly $1.7M, with standard deviation $2.5M. With regard to the new variables from the stock market data, the average adjusted closing value was 2773, and the average year percent change was 28%. </w:t>
       </w:r>
     </w:p>
     <w:p/>
     <w:p>
       <w:r>
-        <w:t xml:space="preserve">When we took a closer look at the </w:t>
-      </w:r>
-      <w:proofErr w:type="spellStart"/>
-      <w:r>
-        <w:t>candtotal</w:t>
-      </w:r>
-      <w:proofErr w:type="spellEnd"/>
-      <w:r>
-        <w:t xml:space="preserve"> and votes variables, we discovered that we had a lot of values very close to zero, and just a few values at the high end of the distributions. We decided that for our analysis, we didn’t want to look at the marginal candidates who only received a few votes or dollars. We also thought we should exclude some candidates at the top of the distribution, as they likely were special cases, and as such would exhibit different behavior from the middle-of-the-pack candidates we really wanted to look at. We also wanted to exclude any candidates whose ran in uncontested elections, for two reasons, because contributions data from these elections would also be systematically different from the middle-of-the-pack candidates. So,</w:t>
+        <w:t>When we took a closer look at the candtotal and votes variables, we discovered that we had a lot of values very close to zero, and just a few values at the high end of the distributions. We decided that for our analysis, we didn’t want to look at the marginal candidates who only received a few votes or dollars. We also thought we should exclude some candidates at the top of the distribution, as they likely were special cases, and as such would exhibit different behavior from the middle-of-the-pack candidates we really wanted to look at. We also wanted to exclude any candidates whose ran in uncontested elections, for two reasons, because contributions data from these elections would also be systematically different from the middle-of-the-pack candidates. So,</w:t>
       </w:r>
       <w:r>
         <w:t xml:space="preserve"> we removed any observations which had</w:t>
@@ -774,15 +638,7 @@
         <w:t xml:space="preserve"> vote percent</w:t>
       </w:r>
       <w:r>
-        <w:t xml:space="preserve"> or </w:t>
-      </w:r>
-      <w:proofErr w:type="spellStart"/>
-      <w:r>
-        <w:t>candtotal</w:t>
-      </w:r>
-      <w:proofErr w:type="spellEnd"/>
-      <w:r>
-        <w:t xml:space="preserve"> variables, </w:t>
+        <w:t xml:space="preserve"> or candtotal variables, </w:t>
       </w:r>
       <w:r>
         <w:lastRenderedPageBreak/>
@@ -804,15 +660,7 @@
         <w:t>we removed</w:t>
       </w:r>
       <w:r>
-        <w:t xml:space="preserve"> outliers based on the </w:t>
-      </w:r>
-      <w:proofErr w:type="spellStart"/>
-      <w:r>
-        <w:t>yrpercentchange</w:t>
-      </w:r>
-      <w:proofErr w:type="spellEnd"/>
-      <w:r>
-        <w:t xml:space="preserve"> variable. We</w:t>
+        <w:t xml:space="preserve"> outliers based on the yrpercentchange variable. We</w:t>
       </w:r>
       <w:r>
         <w:t xml:space="preserve"> did so because we</w:t>
@@ -821,15 +669,7 @@
         <w:t xml:space="preserve"> believed that, in conditions of great economic turmoil, when an industry either rose or dropped a great deal, we would not be able to connect changes in the market value of the industry with the industry’s political contributions, </w:t>
       </w:r>
       <w:r>
-        <w:t xml:space="preserve">since there were much greater forces at work causing the industry to move on the stock market. So, we removed any observations for which the value of the </w:t>
-      </w:r>
-      <w:proofErr w:type="spellStart"/>
-      <w:r>
-        <w:t>yrpercentchange</w:t>
-      </w:r>
-      <w:proofErr w:type="spellEnd"/>
-      <w:r>
-        <w:t xml:space="preserve"> variable was greater than/less than 1 interquartile range above/below the 75</w:t>
+        <w:t>since there were much greater forces at work causing the industry to move on the stock market. So, we removed any observations for which the value of the yrpercentchange variable was greater than/less than 1 interquartile range above/below the 75</w:t>
       </w:r>
       <w:r>
         <w:rPr>
@@ -859,40 +699,19 @@
     <w:p/>
     <w:p>
       <w:r>
-        <w:t xml:space="preserve">Finally, it was important for the frequent </w:t>
-      </w:r>
-      <w:proofErr w:type="spellStart"/>
-      <w:r>
-        <w:t>itemset</w:t>
-      </w:r>
-      <w:proofErr w:type="spellEnd"/>
-      <w:r>
-        <w:t xml:space="preserve"> analysis to bin some of our numerical data into categories, so that we could see look at possible associations between the numerical variables and the other variables in our dataset. So, after outliers and missing values were removed, the total contribution amount and</w:t>
+        <w:t>Finally, it was important for the frequent itemset analysis to bin some of our numerical data into categories, so that we could see look at possible associations between the numerical variables and the other variables in our dataset. So, after outliers and missing values were removed, the total contribution amount and</w:t>
       </w:r>
       <w:r>
         <w:t xml:space="preserve"> percentage</w:t>
       </w:r>
       <w:r>
-        <w:t xml:space="preserve"> of votes each candidate received in each election cycle was binned into categorical variables (</w:t>
+        <w:t xml:space="preserve"> of votes each candidate received in each election cycle was binned into categorical variables (candtotallevel and </w:t>
       </w:r>
-      <w:proofErr w:type="spellStart"/>
-      <w:r>
-        <w:t>candtotallevel</w:t>
-      </w:r>
-      <w:proofErr w:type="spellEnd"/>
-      <w:r>
-        <w:t xml:space="preserve"> and </w:t>
-      </w:r>
-      <w:proofErr w:type="spellStart"/>
       <w:r>
         <w:t>votepercent</w:t>
       </w:r>
       <w:r>
-        <w:t>level</w:t>
-      </w:r>
-      <w:proofErr w:type="spellEnd"/>
-      <w:r>
-        <w:t>, respectively) with four levels (very low, mid-low, mid-high, and high).</w:t>
+        <w:t>level, respectively) with four levels (very low, mid-low, mid-high, and high).</w:t>
       </w:r>
       <w:r>
         <w:t xml:space="preserve"> These levels were calculated by dividing the total range of the variables into four equal segments, and sorting each observation into a segment. </w:t>
@@ -922,12 +741,7 @@
         <w:t>]</w:t>
       </w:r>
       <w:r>
-        <w:t xml:space="preserve">, and for vote percent, these bins were [12.3%, 32.4%], (32.4%, 52.6%], (52.6%, 72.7%], </w:t>
-      </w:r>
-      <w:bookmarkStart w:id="1" w:name="_GoBack"/>
-      <w:bookmarkEnd w:id="1"/>
-      <w:r>
-        <w:t>and (72.7%, 92.9%].</w:t>
+        <w:t>, and for vote percent, these bins were [12.3%, 32.4%], (32.4%, 52.6%], (52.6%, 72.7%], and (72.7%, 92.9%].</w:t>
       </w:r>
     </w:p>
     <w:p/>
@@ -1006,7 +820,6 @@
                 <w:szCs w:val="26"/>
               </w:rPr>
             </w:pPr>
-            <w:proofErr w:type="spellStart"/>
             <w:r>
               <w:rPr>
                 <w:rFonts w:ascii="Calibri" w:eastAsia="Times New Roman" w:hAnsi="Calibri" w:cs="Times New Roman"/>
@@ -1016,19 +829,7 @@
                 <w:sz w:val="26"/>
                 <w:szCs w:val="26"/>
               </w:rPr>
-              <w:t>PoldataSPIndustries</w:t>
-            </w:r>
-            <w:proofErr w:type="spellEnd"/>
-            <w:r>
-              <w:rPr>
-                <w:rFonts w:ascii="Calibri" w:eastAsia="Times New Roman" w:hAnsi="Calibri" w:cs="Times New Roman"/>
-                <w:b/>
-                <w:bCs/>
-                <w:color w:val="000000"/>
-                <w:sz w:val="26"/>
-                <w:szCs w:val="26"/>
-              </w:rPr>
-              <w:t xml:space="preserve"> </w:t>
+              <w:t xml:space="preserve">PoldataSPIndustries </w:t>
             </w:r>
             <w:r>
               <w:rPr>
@@ -1958,7 +1759,6 @@
                 <w:color w:val="000000"/>
               </w:rPr>
             </w:pPr>
-            <w:proofErr w:type="spellStart"/>
             <w:r>
               <w:rPr>
                 <w:rFonts w:ascii="Calibri" w:eastAsia="Times New Roman" w:hAnsi="Calibri" w:cs="Times New Roman"/>
@@ -1966,7 +1766,6 @@
               </w:rPr>
               <w:t>Ind</w:t>
             </w:r>
-            <w:proofErr w:type="spellEnd"/>
           </w:p>
         </w:tc>
         <w:tc>
@@ -3667,7 +3466,6 @@
                 <w:color w:val="000000"/>
               </w:rPr>
             </w:pPr>
-            <w:proofErr w:type="spellStart"/>
             <w:r>
               <w:rPr>
                 <w:rFonts w:ascii="Calibri" w:eastAsia="Times New Roman" w:hAnsi="Calibri" w:cs="Times New Roman"/>
@@ -3675,7 +3473,6 @@
               </w:rPr>
               <w:t>Industrypercent</w:t>
             </w:r>
-            <w:proofErr w:type="spellEnd"/>
           </w:p>
         </w:tc>
         <w:tc>
@@ -3938,7 +3735,6 @@
                 <w:color w:val="000000"/>
               </w:rPr>
             </w:pPr>
-            <w:proofErr w:type="spellStart"/>
             <w:r>
               <w:rPr>
                 <w:rFonts w:ascii="Calibri" w:eastAsia="Times New Roman" w:hAnsi="Calibri" w:cs="Times New Roman"/>
@@ -3946,7 +3742,6 @@
               </w:rPr>
               <w:t>Candtotal</w:t>
             </w:r>
-            <w:proofErr w:type="spellEnd"/>
           </w:p>
         </w:tc>
         <w:tc>
@@ -4761,7 +4556,6 @@
                 <w:color w:val="000000"/>
               </w:rPr>
             </w:pPr>
-            <w:proofErr w:type="spellStart"/>
             <w:r>
               <w:rPr>
                 <w:rFonts w:ascii="Calibri" w:eastAsia="Times New Roman" w:hAnsi="Calibri" w:cs="Times New Roman"/>
@@ -4769,7 +4563,6 @@
               </w:rPr>
               <w:t>Totalracefunds</w:t>
             </w:r>
-            <w:proofErr w:type="spellEnd"/>
           </w:p>
         </w:tc>
         <w:tc>
@@ -5032,7 +4825,6 @@
                 <w:color w:val="000000"/>
               </w:rPr>
             </w:pPr>
-            <w:proofErr w:type="spellStart"/>
             <w:r>
               <w:rPr>
                 <w:rFonts w:ascii="Calibri" w:eastAsia="Times New Roman" w:hAnsi="Calibri" w:cs="Times New Roman"/>
@@ -5040,7 +4832,6 @@
               </w:rPr>
               <w:t>Racefundperc</w:t>
             </w:r>
-            <w:proofErr w:type="spellEnd"/>
           </w:p>
         </w:tc>
         <w:tc>
@@ -5531,7 +5322,6 @@
                 <w:szCs w:val="26"/>
               </w:rPr>
             </w:pPr>
-            <w:proofErr w:type="spellStart"/>
             <w:r>
               <w:rPr>
                 <w:rFonts w:ascii="Calibri" w:eastAsia="Times New Roman" w:hAnsi="Calibri" w:cs="Times New Roman"/>
@@ -5541,19 +5331,7 @@
                 <w:sz w:val="26"/>
                 <w:szCs w:val="26"/>
               </w:rPr>
-              <w:t>PoldataSPIndustriesStockData</w:t>
-            </w:r>
-            <w:proofErr w:type="spellEnd"/>
-            <w:r>
-              <w:rPr>
-                <w:rFonts w:ascii="Calibri" w:eastAsia="Times New Roman" w:hAnsi="Calibri" w:cs="Times New Roman"/>
-                <w:b/>
-                <w:bCs/>
-                <w:color w:val="000000"/>
-                <w:sz w:val="26"/>
-                <w:szCs w:val="26"/>
-              </w:rPr>
-              <w:t xml:space="preserve"> </w:t>
+              <w:t xml:space="preserve">PoldataSPIndustriesStockData </w:t>
             </w:r>
             <w:r>
               <w:rPr>
@@ -6481,7 +6259,6 @@
                 <w:color w:val="000000"/>
               </w:rPr>
             </w:pPr>
-            <w:proofErr w:type="spellStart"/>
             <w:r>
               <w:rPr>
                 <w:rFonts w:ascii="Calibri" w:eastAsia="Times New Roman" w:hAnsi="Calibri" w:cs="Times New Roman"/>
@@ -6489,7 +6266,6 @@
               </w:rPr>
               <w:t>Ind</w:t>
             </w:r>
-            <w:proofErr w:type="spellEnd"/>
           </w:p>
         </w:tc>
         <w:tc>
@@ -7960,7 +7736,6 @@
                 <w:color w:val="000000"/>
               </w:rPr>
             </w:pPr>
-            <w:proofErr w:type="spellStart"/>
             <w:r>
               <w:rPr>
                 <w:rFonts w:ascii="Calibri" w:eastAsia="Times New Roman" w:hAnsi="Calibri" w:cs="Times New Roman"/>
@@ -7968,7 +7743,6 @@
               </w:rPr>
               <w:t>Industrypercent</w:t>
             </w:r>
-            <w:proofErr w:type="spellEnd"/>
           </w:p>
         </w:tc>
         <w:tc>
@@ -8231,7 +8005,6 @@
                 <w:color w:val="000000"/>
               </w:rPr>
             </w:pPr>
-            <w:proofErr w:type="spellStart"/>
             <w:r>
               <w:rPr>
                 <w:rFonts w:ascii="Calibri" w:eastAsia="Times New Roman" w:hAnsi="Calibri" w:cs="Times New Roman"/>
@@ -8239,7 +8012,6 @@
               </w:rPr>
               <w:t>Candtotal</w:t>
             </w:r>
-            <w:proofErr w:type="spellEnd"/>
           </w:p>
         </w:tc>
         <w:tc>
@@ -9052,7 +8824,6 @@
                 <w:color w:val="000000"/>
               </w:rPr>
             </w:pPr>
-            <w:proofErr w:type="spellStart"/>
             <w:r>
               <w:rPr>
                 <w:rFonts w:ascii="Calibri" w:eastAsia="Times New Roman" w:hAnsi="Calibri" w:cs="Times New Roman"/>
@@ -9060,7 +8831,6 @@
               </w:rPr>
               <w:t>Totalracefunds</w:t>
             </w:r>
-            <w:proofErr w:type="spellEnd"/>
           </w:p>
         </w:tc>
         <w:tc>
@@ -9323,7 +9093,6 @@
                 <w:color w:val="000000"/>
               </w:rPr>
             </w:pPr>
-            <w:proofErr w:type="spellStart"/>
             <w:r>
               <w:rPr>
                 <w:rFonts w:ascii="Calibri" w:eastAsia="Times New Roman" w:hAnsi="Calibri" w:cs="Times New Roman"/>
@@ -9331,7 +9100,6 @@
               </w:rPr>
               <w:t>Racefundperc</w:t>
             </w:r>
-            <w:proofErr w:type="spellEnd"/>
           </w:p>
         </w:tc>
         <w:tc>
@@ -9594,7 +9362,6 @@
                 <w:color w:val="000000"/>
               </w:rPr>
             </w:pPr>
-            <w:proofErr w:type="spellStart"/>
             <w:r>
               <w:rPr>
                 <w:rFonts w:ascii="Calibri" w:eastAsia="Times New Roman" w:hAnsi="Calibri" w:cs="Times New Roman"/>
@@ -9602,7 +9369,6 @@
               </w:rPr>
               <w:t>Adjclose</w:t>
             </w:r>
-            <w:proofErr w:type="spellEnd"/>
           </w:p>
         </w:tc>
         <w:tc>
@@ -9865,7 +9631,6 @@
                 <w:color w:val="000000"/>
               </w:rPr>
             </w:pPr>
-            <w:proofErr w:type="spellStart"/>
             <w:r>
               <w:rPr>
                 <w:rFonts w:ascii="Calibri" w:eastAsia="Times New Roman" w:hAnsi="Calibri" w:cs="Times New Roman"/>
@@ -9873,7 +9638,6 @@
               </w:rPr>
               <w:t>Yrpercentchange</w:t>
             </w:r>
-            <w:proofErr w:type="spellEnd"/>
           </w:p>
         </w:tc>
         <w:tc>
@@ -10174,7 +9938,6 @@
                 <w:szCs w:val="26"/>
               </w:rPr>
             </w:pPr>
-            <w:proofErr w:type="spellStart"/>
             <w:r>
               <w:rPr>
                 <w:rFonts w:ascii="Calibri" w:eastAsia="Times New Roman" w:hAnsi="Calibri" w:cs="Times New Roman"/>
@@ -10184,19 +9947,7 @@
                 <w:sz w:val="26"/>
                 <w:szCs w:val="26"/>
               </w:rPr>
-              <w:t>PoldataSPIndustries</w:t>
-            </w:r>
-            <w:proofErr w:type="spellEnd"/>
-            <w:r>
-              <w:rPr>
-                <w:rFonts w:ascii="Calibri" w:eastAsia="Times New Roman" w:hAnsi="Calibri" w:cs="Times New Roman"/>
-                <w:b/>
-                <w:bCs/>
-                <w:color w:val="000000"/>
-                <w:sz w:val="26"/>
-                <w:szCs w:val="26"/>
-              </w:rPr>
-              <w:t xml:space="preserve"> no outliers</w:t>
+              <w:t>PoldataSPIndustries no outliers</w:t>
             </w:r>
           </w:p>
         </w:tc>
@@ -10700,7 +10451,7 @@
       </w:tr>
       <w:tr>
         <w:trPr>
-          <w:trHeight w:val="360"/>
+          <w:trHeight w:val="396"/>
           <w:jc w:val="center"/>
         </w:trPr>
         <w:tc>
@@ -10843,7 +10594,7 @@
                 <w:rFonts w:ascii="Calibri" w:eastAsia="Times New Roman" w:hAnsi="Calibri"/>
                 <w:color w:val="000000"/>
               </w:rPr>
-              <w:t>193</w:t>
+              <w:t>15794</w:t>
             </w:r>
           </w:p>
         </w:tc>
@@ -11041,7 +10792,6 @@
                 <w:color w:val="000000"/>
               </w:rPr>
             </w:pPr>
-            <w:proofErr w:type="spellStart"/>
             <w:r>
               <w:rPr>
                 <w:rFonts w:ascii="Calibri" w:eastAsia="Times New Roman" w:hAnsi="Calibri" w:cs="Times New Roman"/>
@@ -11049,7 +10799,6 @@
               </w:rPr>
               <w:t>Ind</w:t>
             </w:r>
-            <w:proofErr w:type="spellEnd"/>
           </w:p>
         </w:tc>
         <w:tc>
@@ -11075,11 +10824,13 @@
             </w:pPr>
             <w:r>
               <w:rPr>
-                <w:rFonts w:ascii="Calibri" w:eastAsia="Times New Roman" w:hAnsi="Calibri"/>
-                <w:color w:val="000000"/>
-              </w:rPr>
-              <w:t>15794</w:t>
-            </w:r>
+                <w:rFonts w:ascii="Calibri" w:eastAsia="Times New Roman" w:hAnsi="Calibri" w:cs="Times New Roman"/>
+                <w:color w:val="000000"/>
+              </w:rPr>
+              <w:t>193</w:t>
+            </w:r>
+            <w:bookmarkStart w:id="1" w:name="_GoBack"/>
+            <w:bookmarkEnd w:id="1"/>
           </w:p>
         </w:tc>
         <w:tc>
@@ -12573,7 +12324,6 @@
                 <w:color w:val="000000"/>
               </w:rPr>
             </w:pPr>
-            <w:proofErr w:type="spellStart"/>
             <w:r>
               <w:rPr>
                 <w:rFonts w:ascii="Calibri" w:eastAsia="Times New Roman" w:hAnsi="Calibri" w:cs="Times New Roman"/>
@@ -12581,7 +12331,6 @@
               </w:rPr>
               <w:t>Industrypercent</w:t>
             </w:r>
-            <w:proofErr w:type="spellEnd"/>
           </w:p>
         </w:tc>
         <w:tc>
@@ -12821,7 +12570,6 @@
                 <w:color w:val="000000"/>
               </w:rPr>
             </w:pPr>
-            <w:proofErr w:type="spellStart"/>
             <w:r>
               <w:rPr>
                 <w:rFonts w:ascii="Calibri" w:eastAsia="Times New Roman" w:hAnsi="Calibri" w:cs="Times New Roman"/>
@@ -12829,7 +12577,6 @@
               </w:rPr>
               <w:t>Candtotal</w:t>
             </w:r>
-            <w:proofErr w:type="spellEnd"/>
           </w:p>
         </w:tc>
         <w:tc>
@@ -13561,7 +13308,6 @@
                 <w:color w:val="000000"/>
               </w:rPr>
             </w:pPr>
-            <w:proofErr w:type="spellStart"/>
             <w:r>
               <w:rPr>
                 <w:rFonts w:ascii="Calibri" w:eastAsia="Times New Roman" w:hAnsi="Calibri" w:cs="Times New Roman"/>
@@ -13569,7 +13315,6 @@
               </w:rPr>
               <w:t>Totalracefunds</w:t>
             </w:r>
-            <w:proofErr w:type="spellEnd"/>
           </w:p>
         </w:tc>
         <w:tc>
@@ -13809,7 +13554,6 @@
                 <w:color w:val="000000"/>
               </w:rPr>
             </w:pPr>
-            <w:proofErr w:type="spellStart"/>
             <w:r>
               <w:rPr>
                 <w:rFonts w:ascii="Calibri" w:eastAsia="Times New Roman" w:hAnsi="Calibri" w:cs="Times New Roman"/>
@@ -13817,7 +13561,6 @@
               </w:rPr>
               <w:t>Racefundperc</w:t>
             </w:r>
-            <w:proofErr w:type="spellEnd"/>
           </w:p>
         </w:tc>
         <w:tc>
@@ -14260,7 +14003,6 @@
                 <w:szCs w:val="26"/>
               </w:rPr>
             </w:pPr>
-            <w:proofErr w:type="spellStart"/>
             <w:r>
               <w:rPr>
                 <w:rFonts w:ascii="Calibri" w:eastAsia="Times New Roman" w:hAnsi="Calibri" w:cs="Times New Roman"/>
@@ -14271,19 +14013,7 @@
                 <w:szCs w:val="26"/>
               </w:rPr>
               <w:lastRenderedPageBreak/>
-              <w:t>PoldataSPIndustriesStockData</w:t>
-            </w:r>
-            <w:proofErr w:type="spellEnd"/>
-            <w:r>
-              <w:rPr>
-                <w:rFonts w:ascii="Calibri" w:eastAsia="Times New Roman" w:hAnsi="Calibri" w:cs="Times New Roman"/>
-                <w:b/>
-                <w:bCs/>
-                <w:color w:val="000000"/>
-                <w:sz w:val="26"/>
-                <w:szCs w:val="26"/>
-              </w:rPr>
-              <w:t xml:space="preserve"> no outliers</w:t>
+              <w:t>PoldataSPIndustriesStockData no outliers</w:t>
             </w:r>
           </w:p>
         </w:tc>
@@ -15129,7 +14859,6 @@
                 <w:color w:val="000000"/>
               </w:rPr>
             </w:pPr>
-            <w:proofErr w:type="spellStart"/>
             <w:r>
               <w:rPr>
                 <w:rFonts w:ascii="Calibri" w:eastAsia="Times New Roman" w:hAnsi="Calibri" w:cs="Times New Roman"/>
@@ -15137,7 +14866,6 @@
               </w:rPr>
               <w:t>Ind</w:t>
             </w:r>
-            <w:proofErr w:type="spellEnd"/>
           </w:p>
         </w:tc>
         <w:tc>
@@ -16452,7 +16180,6 @@
                 <w:color w:val="000000"/>
               </w:rPr>
             </w:pPr>
-            <w:proofErr w:type="spellStart"/>
             <w:r>
               <w:rPr>
                 <w:rFonts w:ascii="Calibri" w:eastAsia="Times New Roman" w:hAnsi="Calibri" w:cs="Times New Roman"/>
@@ -16460,7 +16187,6 @@
               </w:rPr>
               <w:t>Industrypercent</w:t>
             </w:r>
-            <w:proofErr w:type="spellEnd"/>
           </w:p>
         </w:tc>
         <w:tc>
@@ -16700,7 +16426,6 @@
                 <w:color w:val="000000"/>
               </w:rPr>
             </w:pPr>
-            <w:proofErr w:type="spellStart"/>
             <w:r>
               <w:rPr>
                 <w:rFonts w:ascii="Calibri" w:eastAsia="Times New Roman" w:hAnsi="Calibri" w:cs="Times New Roman"/>
@@ -16708,7 +16433,6 @@
               </w:rPr>
               <w:t>Candtotal</w:t>
             </w:r>
-            <w:proofErr w:type="spellEnd"/>
           </w:p>
         </w:tc>
         <w:tc>
@@ -17440,7 +17164,6 @@
                 <w:color w:val="000000"/>
               </w:rPr>
             </w:pPr>
-            <w:proofErr w:type="spellStart"/>
             <w:r>
               <w:rPr>
                 <w:rFonts w:ascii="Calibri" w:eastAsia="Times New Roman" w:hAnsi="Calibri" w:cs="Times New Roman"/>
@@ -17448,7 +17171,6 @@
               </w:rPr>
               <w:t>Totalracefunds</w:t>
             </w:r>
-            <w:proofErr w:type="spellEnd"/>
           </w:p>
         </w:tc>
         <w:tc>
@@ -17688,7 +17410,6 @@
                 <w:color w:val="000000"/>
               </w:rPr>
             </w:pPr>
-            <w:proofErr w:type="spellStart"/>
             <w:r>
               <w:rPr>
                 <w:rFonts w:ascii="Calibri" w:eastAsia="Times New Roman" w:hAnsi="Calibri" w:cs="Times New Roman"/>
@@ -17696,7 +17417,6 @@
               </w:rPr>
               <w:t>Racefundperc</w:t>
             </w:r>
-            <w:proofErr w:type="spellEnd"/>
           </w:p>
         </w:tc>
         <w:tc>
@@ -17936,7 +17656,6 @@
                 <w:color w:val="000000"/>
               </w:rPr>
             </w:pPr>
-            <w:proofErr w:type="spellStart"/>
             <w:r>
               <w:rPr>
                 <w:rFonts w:ascii="Calibri" w:eastAsia="Times New Roman" w:hAnsi="Calibri" w:cs="Times New Roman"/>
@@ -17944,7 +17663,6 @@
               </w:rPr>
               <w:t>Adjclose</w:t>
             </w:r>
-            <w:proofErr w:type="spellEnd"/>
           </w:p>
         </w:tc>
         <w:tc>
@@ -18184,7 +17902,6 @@
                 <w:color w:val="000000"/>
               </w:rPr>
             </w:pPr>
-            <w:proofErr w:type="spellStart"/>
             <w:r>
               <w:rPr>
                 <w:rFonts w:ascii="Calibri" w:eastAsia="Times New Roman" w:hAnsi="Calibri" w:cs="Times New Roman"/>
@@ -18192,7 +17909,6 @@
               </w:rPr>
               <w:t>Yrpercentchange</w:t>
             </w:r>
-            <w:proofErr w:type="spellEnd"/>
           </w:p>
         </w:tc>
         <w:tc>

</xml_diff>

<commit_message>
Updated clean-merge write up to include SP500 file
</commit_message>
<xml_diff>
--- a/part2_exploratory_analysis/write-ups/Data merging cleaning basic analysis writeup.docx
+++ b/part2_exploratory_analysis/write-ups/Data merging cleaning basic analysis writeup.docx
@@ -1,6 +1,6 @@
 
 <file path=word/document.xml><?xml version="1.0" encoding="utf-8"?>
-<w:document xmlns:wpc="http://schemas.microsoft.com/office/word/2010/wordprocessingCanvas" xmlns:mo="http://schemas.microsoft.com/office/mac/office/2008/main" xmlns:mc="http://schemas.openxmlformats.org/markup-compatibility/2006" xmlns:mv="urn:schemas-microsoft-com:mac:vml" xmlns:o="urn:schemas-microsoft-com:office:office" xmlns:r="http://schemas.openxmlformats.org/officeDocument/2006/relationships" xmlns:m="http://schemas.openxmlformats.org/officeDocument/2006/math" xmlns:v="urn:schemas-microsoft-com:vml" xmlns:wp14="http://schemas.microsoft.com/office/word/2010/wordprocessingDrawing" xmlns:wp="http://schemas.openxmlformats.org/drawingml/2006/wordprocessingDrawing" xmlns:w10="urn:schemas-microsoft-com:office:word" xmlns:w="http://schemas.openxmlformats.org/wordprocessingml/2006/main" xmlns:w14="http://schemas.microsoft.com/office/word/2010/wordml" xmlns:w15="http://schemas.microsoft.com/office/word/2012/wordml" xmlns:wpg="http://schemas.microsoft.com/office/word/2010/wordprocessingGroup" xmlns:wpi="http://schemas.microsoft.com/office/word/2010/wordprocessingInk" xmlns:wne="http://schemas.microsoft.com/office/word/2006/wordml" xmlns:wps="http://schemas.microsoft.com/office/word/2010/wordprocessingShape" mc:Ignorable="w14 w15 wp14">
+<w:document xmlns:wpc="http://schemas.microsoft.com/office/word/2010/wordprocessingCanvas" xmlns:mc="http://schemas.openxmlformats.org/markup-compatibility/2006" xmlns:o="urn:schemas-microsoft-com:office:office" xmlns:r="http://schemas.openxmlformats.org/officeDocument/2006/relationships" xmlns:m="http://schemas.openxmlformats.org/officeDocument/2006/math" xmlns:v="urn:schemas-microsoft-com:vml" xmlns:wp14="http://schemas.microsoft.com/office/word/2010/wordprocessingDrawing" xmlns:wp="http://schemas.openxmlformats.org/drawingml/2006/wordprocessingDrawing" xmlns:w10="urn:schemas-microsoft-com:office:word" xmlns:w="http://schemas.openxmlformats.org/wordprocessingml/2006/main" xmlns:w14="http://schemas.microsoft.com/office/word/2010/wordml" xmlns:w15="http://schemas.microsoft.com/office/word/2012/wordml" xmlns:wpg="http://schemas.microsoft.com/office/word/2010/wordprocessingGroup" xmlns:wpi="http://schemas.microsoft.com/office/word/2010/wordprocessingInk" xmlns:wne="http://schemas.microsoft.com/office/word/2006/wordml" xmlns:wps="http://schemas.microsoft.com/office/word/2010/wordprocessingShape" mc:Ignorable="w14 w15 wp14">
   <w:body>
     <w:p>
       <w:pPr>
@@ -260,24 +260,65 @@
     <w:p/>
     <w:p/>
     <w:p>
-      <w:pPr>
+      <w:r>
+        <w:t xml:space="preserve">The </w:t>
+      </w:r>
+      <w:r>
+        <w:t>final group of data we merged originated from the daily historical stock information for all tickers that were listed in the Standard &amp; Poor’s 500 Index (S&amp;P 500) as of October 14, 2015.</w:t>
+      </w:r>
+      <w:r>
+        <w:t xml:space="preserve"> This data is from Yahoo! Finance, via Quandl, which is a website that stores and shares financial datasets.</w:t>
+      </w:r>
+      <w:r>
+        <w:t xml:space="preserve"> The key pieces of information we needed to obtain were the changes in value of each industry on a monthly basis and from one election to the next, </w:t>
+      </w:r>
+      <w:r>
+        <w:t>beginning on the first day of trading in 2014</w:t>
+      </w:r>
+      <w:r>
+        <w:t>. This require</w:t>
+      </w:r>
+      <w:r>
+        <w:t xml:space="preserve">d a multi-step approach. Since the dataset was too large to fit in one CSV file, we had to split them into two separate files. This created duplication of data for 3M (ticker: MMM) and was removed. The two datasets were then merged into a single data frame. The variables kept included </w:t>
+      </w:r>
+      <w:r>
+        <w:t xml:space="preserve">date, adjusted close price, ticker, and industry. </w:t>
+      </w:r>
+      <w:r>
+        <w:t>We also found that there were some dates, such as holidays, where stock information for only a select few stocks were posted but should not have been included. Those dates were easily identified and removed based on frequency of occurrence for all tickers</w:t>
+      </w:r>
+      <w:r>
+        <w:t xml:space="preserve"> based on date</w:t>
+      </w:r>
+      <w:r>
+        <w:t>. We then identified the last trading date of each month and removed all other dates.</w:t>
+      </w:r>
+      <w:r>
+        <w:t xml:space="preserve"> The final step was to add a new variable that gave us monthly changes in adjusted closing stock prices calculated by the quantity of the adjusted close price of each ticker in month </w:t>
+      </w:r>
+      <w:r>
         <w:rPr>
-          <w:color w:val="FF0000"/>
+          <w:i/>
         </w:rPr>
-      </w:pPr>
-      <w:commentRangeStart w:id="0"/>
+        <w:t>i</w:t>
+      </w:r>
+      <w:r>
+        <w:t xml:space="preserve"> subtracted from the same value in month </w:t>
+      </w:r>
       <w:r>
         <w:rPr>
-          <w:color w:val="FF0000"/>
+          <w:i/>
         </w:rPr>
-        <w:t>Tim did the S&amp;P financial data.</w:t>
-      </w:r>
-      <w:commentRangeEnd w:id="0"/>
+        <w:t>i+1</w:t>
+      </w:r>
+      <w:r>
+        <w:t xml:space="preserve">, divided by the adjusted close price of each ticker in month </w:t>
+      </w:r>
       <w:r>
         <w:rPr>
-          <w:rStyle w:val="CommentReference"/>
+          <w:i/>
         </w:rPr>
-        <w:commentReference w:id="0"/>
+        <w:t>i.</w:t>
       </w:r>
     </w:p>
     <w:p/>
@@ -359,6 +400,7 @@
     <w:p/>
     <w:p>
       <w:r>
+        <w:lastRenderedPageBreak/>
         <w:t>The second dataset, Poldat</w:t>
       </w:r>
       <w:r>
@@ -392,43 +434,15 @@
         <w:t xml:space="preserve">calculated </w:t>
       </w:r>
       <w:r>
-        <w:t xml:space="preserve">performance for each S&amp;P sector by </w:t>
-      </w:r>
-      <w:r>
-        <w:t>averaging the change in the adjusted closing price</w:t>
-      </w:r>
-      <w:r>
-        <w:t xml:space="preserve"> (variable adjcl</w:t>
-      </w:r>
-      <w:r>
-        <w:t>se)</w:t>
-      </w:r>
-      <w:r>
-        <w:t xml:space="preserve"> of</w:t>
-      </w:r>
-      <w:r>
-        <w:t xml:space="preserve"> the</w:t>
-      </w:r>
-      <w:r>
-        <w:t xml:space="preserve"> S&amp;P stock</w:t>
-      </w:r>
-      <w:r>
-        <w:t>s</w:t>
-      </w:r>
-      <w:r>
-        <w:t xml:space="preserve"> in each sector</w:t>
-      </w:r>
-      <w:r>
-        <w:t xml:space="preserve"> over </w:t>
-      </w:r>
-      <w:r>
-        <w:t xml:space="preserve">each </w:t>
-      </w:r>
-      <w:r>
-        <w:t>election</w:t>
-      </w:r>
-      <w:r>
-        <w:t xml:space="preserve"> cycle</w:t>
+        <w:t>performance for each S&amp;P sector by</w:t>
+      </w:r>
+      <w:r>
+        <w:t xml:space="preserve"> calculating the cumulative value of all stocks for each sector at the beginning and end of each election cycle (two-year periods) and finding the change in value for each sector. Since not all stocks were listed throughout each cycle</w:t>
+      </w:r>
+      <w:bookmarkStart w:id="0" w:name="_GoBack"/>
+      <w:bookmarkEnd w:id="0"/>
+      <w:r>
+        <w:t>, we only included the stocks that appeared at the beginning and end of each term</w:t>
       </w:r>
       <w:r>
         <w:t>.</w:t>
@@ -456,11 +470,7 @@
     </w:p>
     <w:p>
       <w:r>
-        <w:t xml:space="preserve">We had about the same number of observations for every year in both datasets; as discussed above, the dataset with stock data doesn’t have any observations for the 2014 election cycle. </w:t>
-      </w:r>
-      <w:r>
-        <w:lastRenderedPageBreak/>
-        <w:t>There were significantly more Republican candidates than Democrats in both datasets,</w:t>
+        <w:t>We had about the same number of observations for every year in both datasets; as discussed above, the dataset with stock data doesn’t have any observations for the 2014 election cycle. There were significantly more Republican candidates than Democrats in both datasets,</w:t>
       </w:r>
       <w:r>
         <w:t xml:space="preserve"> and both contained a small but not insignificant number of Independent candidates</w:t>
@@ -608,7 +618,14 @@
         <w:rPr>
           <w:rFonts w:ascii="Calibri" w:hAnsi="Calibri" w:cs="Helvetica"/>
         </w:rPr>
-        <w:t xml:space="preserve">. It has fewer observations because we didn’t have stock market data for the 2014 election cycle, and because three of the industries into which we sorted the OpenSecrets industries; not for profit, not publicly traded, and other; are not represented in the stock market. The average contribution amount per industry was $70,380, and the standard deviation was about $180,000. Total contributions per candidate averaged $859,300, with standard deviation of $1.3M. The average number of votes was 206,700, and the analysis revealed that we still had a significant number of NA observations in the votes variable. Total race funds averaged nearly $1.7M, with standard deviation $2.5M. With regard to the new variables from the stock market data, the average adjusted closing value was 2773, and the average year percent change was 28%. </w:t>
+        <w:t xml:space="preserve">. It has fewer observations because we didn’t have stock market data for the 2014 election cycle, and because three of the industries into which we sorted the OpenSecrets industries; not for profit, not publicly traded, and other; are not represented in the stock </w:t>
+      </w:r>
+      <w:r>
+        <w:rPr>
+          <w:rFonts w:ascii="Calibri" w:hAnsi="Calibri" w:cs="Helvetica"/>
+        </w:rPr>
+        <w:lastRenderedPageBreak/>
+        <w:t xml:space="preserve">market. The average contribution amount per industry was $70,380, and the standard deviation was about $180,000. Total contributions per candidate averaged $859,300, with standard deviation of $1.3M. The average number of votes was 206,700, and the analysis revealed that we still had a significant number of NA observations in the votes variable. Total race funds averaged nearly $1.7M, with standard deviation $2.5M. With regard to the new variables from the stock market data, the average adjusted closing value was 2773, and the average year percent change was 28%. </w:t>
       </w:r>
     </w:p>
     <w:p/>
@@ -638,11 +655,7 @@
         <w:t xml:space="preserve"> vote percent</w:t>
       </w:r>
       <w:r>
-        <w:t xml:space="preserve"> or candtotal variables, </w:t>
-      </w:r>
-      <w:r>
-        <w:lastRenderedPageBreak/>
-        <w:t>as well as any observations which had values less than 1 IQR below the 25</w:t>
+        <w:t xml:space="preserve"> or candtotal variables, as well as any observations which had values less than 1 IQR below the 25</w:t>
       </w:r>
       <w:r>
         <w:rPr>
@@ -829,6 +842,7 @@
                 <w:sz w:val="26"/>
                 <w:szCs w:val="26"/>
               </w:rPr>
+              <w:lastRenderedPageBreak/>
               <w:t xml:space="preserve">PoldataSPIndustries </w:t>
             </w:r>
             <w:r>
@@ -10829,8 +10843,6 @@
               </w:rPr>
               <w:t>193</w:t>
             </w:r>
-            <w:bookmarkStart w:id="1" w:name="_GoBack"/>
-            <w:bookmarkEnd w:id="1"/>
           </w:p>
         </w:tc>
         <w:tc>
@@ -14012,7 +14024,6 @@
                 <w:sz w:val="26"/>
                 <w:szCs w:val="26"/>
               </w:rPr>
-              <w:lastRenderedPageBreak/>
               <w:t>PoldataSPIndustriesStockData no outliers</w:t>
             </w:r>
           </w:p>
@@ -18141,35 +18152,8 @@
 </w:document>
 </file>
 
-<file path=word/comments.xml><?xml version="1.0" encoding="utf-8"?>
-<w:comments xmlns:wpc="http://schemas.microsoft.com/office/word/2010/wordprocessingCanvas" xmlns:mo="http://schemas.microsoft.com/office/mac/office/2008/main" xmlns:mc="http://schemas.openxmlformats.org/markup-compatibility/2006" xmlns:mv="urn:schemas-microsoft-com:mac:vml" xmlns:o="urn:schemas-microsoft-com:office:office" xmlns:r="http://schemas.openxmlformats.org/officeDocument/2006/relationships" xmlns:m="http://schemas.openxmlformats.org/officeDocument/2006/math" xmlns:v="urn:schemas-microsoft-com:vml" xmlns:wp14="http://schemas.microsoft.com/office/word/2010/wordprocessingDrawing" xmlns:wp="http://schemas.openxmlformats.org/drawingml/2006/wordprocessingDrawing" xmlns:w10="urn:schemas-microsoft-com:office:word" xmlns:w="http://schemas.openxmlformats.org/wordprocessingml/2006/main" xmlns:w14="http://schemas.microsoft.com/office/word/2010/wordml" xmlns:w15="http://schemas.microsoft.com/office/word/2012/wordml" xmlns:wpg="http://schemas.microsoft.com/office/word/2010/wordprocessingGroup" xmlns:wpi="http://schemas.microsoft.com/office/word/2010/wordprocessingInk" xmlns:wne="http://schemas.microsoft.com/office/word/2006/wordml" xmlns:wps="http://schemas.microsoft.com/office/word/2010/wordprocessingShape" mc:Ignorable="w14 w15 wp14">
-  <w:comment w:id="0" w:author="Heather" w:date="2015-11-16T01:57:00Z" w:initials="H">
-    <w:p>
-      <w:pPr>
-        <w:pStyle w:val="CommentText"/>
-      </w:pPr>
-      <w:r>
-        <w:rPr>
-          <w:rStyle w:val="CommentReference"/>
-        </w:rPr>
-        <w:annotationRef/>
-      </w:r>
-      <w:r>
-        <w:t>May be ready to remove, depending on how you feel.</w:t>
-      </w:r>
-    </w:p>
-  </w:comment>
-</w:comments>
-</file>
-
-<file path=word/commentsExtended.xml><?xml version="1.0" encoding="utf-8"?>
-<w15:commentsEx xmlns:wpc="http://schemas.microsoft.com/office/word/2010/wordprocessingCanvas" xmlns:mo="http://schemas.microsoft.com/office/mac/office/2008/main" xmlns:mc="http://schemas.openxmlformats.org/markup-compatibility/2006" xmlns:mv="urn:schemas-microsoft-com:mac:vml" xmlns:o="urn:schemas-microsoft-com:office:office" xmlns:r="http://schemas.openxmlformats.org/officeDocument/2006/relationships" xmlns:m="http://schemas.openxmlformats.org/officeDocument/2006/math" xmlns:v="urn:schemas-microsoft-com:vml" xmlns:wp14="http://schemas.microsoft.com/office/word/2010/wordprocessingDrawing" xmlns:wp="http://schemas.openxmlformats.org/drawingml/2006/wordprocessingDrawing" xmlns:w10="urn:schemas-microsoft-com:office:word" xmlns:w="http://schemas.openxmlformats.org/wordprocessingml/2006/main" xmlns:w14="http://schemas.microsoft.com/office/word/2010/wordml" xmlns:w15="http://schemas.microsoft.com/office/word/2012/wordml" xmlns:wpg="http://schemas.microsoft.com/office/word/2010/wordprocessingGroup" xmlns:wpi="http://schemas.microsoft.com/office/word/2010/wordprocessingInk" xmlns:wne="http://schemas.microsoft.com/office/word/2006/wordml" xmlns:wps="http://schemas.microsoft.com/office/word/2010/wordprocessingShape" mc:Ignorable="w14 w15 wp14">
-  <w15:commentEx w15:paraId="527E0994" w15:done="0"/>
-</w15:commentsEx>
-</file>
-
 <file path=word/endnotes.xml><?xml version="1.0" encoding="utf-8"?>
-<w:endnotes xmlns:wpc="http://schemas.microsoft.com/office/word/2010/wordprocessingCanvas" xmlns:mo="http://schemas.microsoft.com/office/mac/office/2008/main" xmlns:mc="http://schemas.openxmlformats.org/markup-compatibility/2006" xmlns:mv="urn:schemas-microsoft-com:mac:vml" xmlns:o="urn:schemas-microsoft-com:office:office" xmlns:r="http://schemas.openxmlformats.org/officeDocument/2006/relationships" xmlns:m="http://schemas.openxmlformats.org/officeDocument/2006/math" xmlns:v="urn:schemas-microsoft-com:vml" xmlns:wp14="http://schemas.microsoft.com/office/word/2010/wordprocessingDrawing" xmlns:wp="http://schemas.openxmlformats.org/drawingml/2006/wordprocessingDrawing" xmlns:w10="urn:schemas-microsoft-com:office:word" xmlns:w="http://schemas.openxmlformats.org/wordprocessingml/2006/main" xmlns:w14="http://schemas.microsoft.com/office/word/2010/wordml" xmlns:w15="http://schemas.microsoft.com/office/word/2012/wordml" xmlns:wpg="http://schemas.microsoft.com/office/word/2010/wordprocessingGroup" xmlns:wpi="http://schemas.microsoft.com/office/word/2010/wordprocessingInk" xmlns:wne="http://schemas.microsoft.com/office/word/2006/wordml" xmlns:wps="http://schemas.microsoft.com/office/word/2010/wordprocessingShape" mc:Ignorable="w14 w15 wp14">
+<w:endnotes xmlns:wpc="http://schemas.microsoft.com/office/word/2010/wordprocessingCanvas" xmlns:mc="http://schemas.openxmlformats.org/markup-compatibility/2006" xmlns:o="urn:schemas-microsoft-com:office:office" xmlns:r="http://schemas.openxmlformats.org/officeDocument/2006/relationships" xmlns:m="http://schemas.openxmlformats.org/officeDocument/2006/math" xmlns:v="urn:schemas-microsoft-com:vml" xmlns:wp14="http://schemas.microsoft.com/office/word/2010/wordprocessingDrawing" xmlns:wp="http://schemas.openxmlformats.org/drawingml/2006/wordprocessingDrawing" xmlns:w10="urn:schemas-microsoft-com:office:word" xmlns:w="http://schemas.openxmlformats.org/wordprocessingml/2006/main" xmlns:w14="http://schemas.microsoft.com/office/word/2010/wordml" xmlns:w15="http://schemas.microsoft.com/office/word/2012/wordml" xmlns:wpg="http://schemas.microsoft.com/office/word/2010/wordprocessingGroup" xmlns:wpi="http://schemas.microsoft.com/office/word/2010/wordprocessingInk" xmlns:wne="http://schemas.microsoft.com/office/word/2006/wordml" xmlns:wps="http://schemas.microsoft.com/office/word/2010/wordprocessingShape" mc:Ignorable="w14 w15 wp14">
   <w:endnote w:type="separator" w:id="-1">
     <w:p>
       <w:r>
@@ -18188,7 +18172,7 @@
 </file>
 
 <file path=word/footnotes.xml><?xml version="1.0" encoding="utf-8"?>
-<w:footnotes xmlns:wpc="http://schemas.microsoft.com/office/word/2010/wordprocessingCanvas" xmlns:mo="http://schemas.microsoft.com/office/mac/office/2008/main" xmlns:mc="http://schemas.openxmlformats.org/markup-compatibility/2006" xmlns:mv="urn:schemas-microsoft-com:mac:vml" xmlns:o="urn:schemas-microsoft-com:office:office" xmlns:r="http://schemas.openxmlformats.org/officeDocument/2006/relationships" xmlns:m="http://schemas.openxmlformats.org/officeDocument/2006/math" xmlns:v="urn:schemas-microsoft-com:vml" xmlns:wp14="http://schemas.microsoft.com/office/word/2010/wordprocessingDrawing" xmlns:wp="http://schemas.openxmlformats.org/drawingml/2006/wordprocessingDrawing" xmlns:w10="urn:schemas-microsoft-com:office:word" xmlns:w="http://schemas.openxmlformats.org/wordprocessingml/2006/main" xmlns:w14="http://schemas.microsoft.com/office/word/2010/wordml" xmlns:w15="http://schemas.microsoft.com/office/word/2012/wordml" xmlns:wpg="http://schemas.microsoft.com/office/word/2010/wordprocessingGroup" xmlns:wpi="http://schemas.microsoft.com/office/word/2010/wordprocessingInk" xmlns:wne="http://schemas.microsoft.com/office/word/2006/wordml" xmlns:wps="http://schemas.microsoft.com/office/word/2010/wordprocessingShape" mc:Ignorable="w14 w15 wp14">
+<w:footnotes xmlns:wpc="http://schemas.microsoft.com/office/word/2010/wordprocessingCanvas" xmlns:mc="http://schemas.openxmlformats.org/markup-compatibility/2006" xmlns:o="urn:schemas-microsoft-com:office:office" xmlns:r="http://schemas.openxmlformats.org/officeDocument/2006/relationships" xmlns:m="http://schemas.openxmlformats.org/officeDocument/2006/math" xmlns:v="urn:schemas-microsoft-com:vml" xmlns:wp14="http://schemas.microsoft.com/office/word/2010/wordprocessingDrawing" xmlns:wp="http://schemas.openxmlformats.org/drawingml/2006/wordprocessingDrawing" xmlns:w10="urn:schemas-microsoft-com:office:word" xmlns:w="http://schemas.openxmlformats.org/wordprocessingml/2006/main" xmlns:w14="http://schemas.microsoft.com/office/word/2010/wordml" xmlns:w15="http://schemas.microsoft.com/office/word/2012/wordml" xmlns:wpg="http://schemas.microsoft.com/office/word/2010/wordprocessingGroup" xmlns:wpi="http://schemas.microsoft.com/office/word/2010/wordprocessingInk" xmlns:wne="http://schemas.microsoft.com/office/word/2006/wordml" xmlns:wps="http://schemas.microsoft.com/office/word/2010/wordprocessingShape" mc:Ignorable="w14 w15 wp14">
   <w:footnote w:type="separator" w:id="-1">
     <w:p>
       <w:r>
@@ -18245,8 +18229,8 @@
 </file>
 
 <file path=word/numbering.xml><?xml version="1.0" encoding="utf-8"?>
-<w:numbering xmlns:wpc="http://schemas.microsoft.com/office/word/2010/wordprocessingCanvas" xmlns:mo="http://schemas.microsoft.com/office/mac/office/2008/main" xmlns:mc="http://schemas.openxmlformats.org/markup-compatibility/2006" xmlns:mv="urn:schemas-microsoft-com:mac:vml" xmlns:o="urn:schemas-microsoft-com:office:office" xmlns:r="http://schemas.openxmlformats.org/officeDocument/2006/relationships" xmlns:m="http://schemas.openxmlformats.org/officeDocument/2006/math" xmlns:v="urn:schemas-microsoft-com:vml" xmlns:wp14="http://schemas.microsoft.com/office/word/2010/wordprocessingDrawing" xmlns:wp="http://schemas.openxmlformats.org/drawingml/2006/wordprocessingDrawing" xmlns:w10="urn:schemas-microsoft-com:office:word" xmlns:w="http://schemas.openxmlformats.org/wordprocessingml/2006/main" xmlns:w14="http://schemas.microsoft.com/office/word/2010/wordml" xmlns:w15="http://schemas.microsoft.com/office/word/2012/wordml" xmlns:wpg="http://schemas.microsoft.com/office/word/2010/wordprocessingGroup" xmlns:wpi="http://schemas.microsoft.com/office/word/2010/wordprocessingInk" xmlns:wne="http://schemas.microsoft.com/office/word/2006/wordml" xmlns:wps="http://schemas.microsoft.com/office/word/2010/wordprocessingShape" mc:Ignorable="w14 w15 wp14">
-  <w:abstractNum w:abstractNumId="0">
+<w:numbering xmlns:wpc="http://schemas.microsoft.com/office/word/2010/wordprocessingCanvas" xmlns:mc="http://schemas.openxmlformats.org/markup-compatibility/2006" xmlns:o="urn:schemas-microsoft-com:office:office" xmlns:r="http://schemas.openxmlformats.org/officeDocument/2006/relationships" xmlns:m="http://schemas.openxmlformats.org/officeDocument/2006/math" xmlns:v="urn:schemas-microsoft-com:vml" xmlns:wp14="http://schemas.microsoft.com/office/word/2010/wordprocessingDrawing" xmlns:wp="http://schemas.openxmlformats.org/drawingml/2006/wordprocessingDrawing" xmlns:w10="urn:schemas-microsoft-com:office:word" xmlns:w="http://schemas.openxmlformats.org/wordprocessingml/2006/main" xmlns:w14="http://schemas.microsoft.com/office/word/2010/wordml" xmlns:w15="http://schemas.microsoft.com/office/word/2012/wordml" xmlns:wpg="http://schemas.microsoft.com/office/word/2010/wordprocessingGroup" xmlns:wpi="http://schemas.microsoft.com/office/word/2010/wordprocessingInk" xmlns:wne="http://schemas.microsoft.com/office/word/2006/wordml" xmlns:wps="http://schemas.microsoft.com/office/word/2010/wordprocessingShape" mc:Ignorable="w14 w15 wp14">
+  <w:abstractNum w:abstractNumId="0" w15:restartNumberingAfterBreak="0">
     <w:nsid w:val="4FBF0C94"/>
     <w:multiLevelType w:val="hybridMultilevel"/>
     <w:tmpl w:val="2EC0EABC"/>
@@ -18354,7 +18338,7 @@
     </w:rPrDefault>
     <w:pPrDefault/>
   </w:docDefaults>
-  <w:latentStyles w:defLockedState="0" w:defUIPriority="99" w:defSemiHidden="0" w:defUnhideWhenUsed="0" w:defQFormat="0" w:count="380">
+  <w:latentStyles w:defLockedState="0" w:defUIPriority="99" w:defSemiHidden="0" w:defUnhideWhenUsed="0" w:defQFormat="0" w:count="371">
     <w:lsdException w:name="Normal" w:uiPriority="0" w:qFormat="1"/>
     <w:lsdException w:name="heading 1" w:uiPriority="9" w:qFormat="1"/>
     <w:lsdException w:name="heading 2" w:semiHidden="1" w:uiPriority="9" w:unhideWhenUsed="1" w:qFormat="1"/>
@@ -18511,15 +18495,6 @@
     <w:lsdException w:name="Balloon Text" w:semiHidden="1" w:unhideWhenUsed="1"/>
     <w:lsdException w:name="Table Grid" w:uiPriority="39"/>
     <w:lsdException w:name="Table Theme" w:semiHidden="1" w:unhideWhenUsed="1"/>
-    <w:lsdException w:name="Note Level 1" w:semiHidden="1" w:unhideWhenUsed="1"/>
-    <w:lsdException w:name="Note Level 2" w:semiHidden="1" w:unhideWhenUsed="1"/>
-    <w:lsdException w:name="Note Level 3" w:semiHidden="1" w:unhideWhenUsed="1"/>
-    <w:lsdException w:name="Note Level 4" w:semiHidden="1" w:unhideWhenUsed="1"/>
-    <w:lsdException w:name="Note Level 5" w:semiHidden="1" w:unhideWhenUsed="1"/>
-    <w:lsdException w:name="Note Level 6" w:semiHidden="1" w:unhideWhenUsed="1"/>
-    <w:lsdException w:name="Note Level 7" w:semiHidden="1" w:unhideWhenUsed="1"/>
-    <w:lsdException w:name="Note Level 8" w:semiHidden="1" w:unhideWhenUsed="1"/>
-    <w:lsdException w:name="Note Level 9" w:semiHidden="1" w:unhideWhenUsed="1"/>
     <w:lsdException w:name="Placeholder Text" w:semiHidden="1"/>
     <w:lsdException w:name="No Spacing" w:uiPriority="1" w:qFormat="1"/>
     <w:lsdException w:name="Light Shading" w:uiPriority="60"/>

</xml_diff>